<commit_message>
Add sector filter + google maps API
</commit_message>
<xml_diff>
--- a/FYP.docx
+++ b/FYP.docx
@@ -5,7 +5,9 @@
     <w:sdt>
       <w:sdtPr>
         <w:rPr>
+          <w:rFonts w:eastAsiaTheme="minorHAnsi"/>
           <w:color w:val="5B9BD5" w:themeColor="accent1"/>
+          <w:lang w:val="en-GB"/>
         </w:rPr>
         <w:id w:val="-1089380668"/>
         <w:docPartObj>
@@ -15,16 +17,14 @@
       </w:sdtPr>
       <w:sdtEndPr>
         <w:rPr>
-          <w:rFonts w:eastAsiaTheme="minorHAnsi"/>
           <w:color w:val="auto"/>
-          <w:lang w:val="en-GB"/>
         </w:rPr>
       </w:sdtEndPr>
       <w:sdtContent>
         <w:p>
           <w:pPr>
             <w:pStyle w:val="NoSpacing"/>
-            <w:spacing w:before="1540" w:after="240"/>
+            <w:spacing w:before="1540" w:after="240" w:line="360" w:lineRule="auto"/>
             <w:jc w:val="center"/>
             <w:rPr>
               <w:color w:val="0D0D0D" w:themeColor="text1" w:themeTint="F2"/>
@@ -103,6 +103,7 @@
             <w:dataBinding w:prefixMappings="xmlns:ns0='http://purl.org/dc/elements/1.1/' xmlns:ns1='http://schemas.openxmlformats.org/package/2006/metadata/core-properties' " w:xpath="/ns1:coreProperties[1]/ns0:title[1]" w:storeItemID="{6C3C8BC8-F283-45AE-878A-BAB7291924A1}"/>
             <w:text/>
           </w:sdtPr>
+          <w:sdtEndPr/>
           <w:sdtContent>
             <w:p>
               <w:pPr>
@@ -111,7 +112,7 @@
                   <w:top w:val="single" w:sz="6" w:space="6" w:color="5B9BD5" w:themeColor="accent1"/>
                   <w:bottom w:val="single" w:sz="6" w:space="6" w:color="5B9BD5" w:themeColor="accent1"/>
                 </w:pBdr>
-                <w:spacing w:after="240"/>
+                <w:spacing w:after="240" w:line="360" w:lineRule="auto"/>
                 <w:jc w:val="center"/>
                 <w:rPr>
                   <w:rFonts w:asciiTheme="majorHAnsi" w:eastAsiaTheme="majorEastAsia" w:hAnsiTheme="majorHAnsi" w:cstheme="majorBidi"/>
@@ -150,10 +151,12 @@
             <w:dataBinding w:prefixMappings="xmlns:ns0='http://purl.org/dc/elements/1.1/' xmlns:ns1='http://schemas.openxmlformats.org/package/2006/metadata/core-properties' " w:xpath="/ns1:coreProperties[1]/ns0:subject[1]" w:storeItemID="{6C3C8BC8-F283-45AE-878A-BAB7291924A1}"/>
             <w:text/>
           </w:sdtPr>
+          <w:sdtEndPr/>
           <w:sdtContent>
             <w:p>
               <w:pPr>
                 <w:pStyle w:val="NoSpacing"/>
+                <w:spacing w:line="360" w:lineRule="auto"/>
                 <w:jc w:val="center"/>
                 <w:rPr>
                   <w:color w:val="0D0D0D" w:themeColor="text1" w:themeTint="F2"/>
@@ -175,7 +178,7 @@
         <w:p>
           <w:pPr>
             <w:pStyle w:val="NoSpacing"/>
-            <w:spacing w:before="480"/>
+            <w:spacing w:before="480" w:line="360" w:lineRule="auto"/>
             <w:jc w:val="center"/>
             <w:rPr>
               <w:color w:val="0D0D0D" w:themeColor="text1" w:themeTint="F2"/>
@@ -251,8 +254,8 @@
                                   <w:rPr>
                                     <w:caps/>
                                     <w:color w:val="0D0D0D" w:themeColor="text1" w:themeTint="F2"/>
-                                    <w:sz w:val="28"/>
-                                    <w:szCs w:val="28"/>
+                                    <w:sz w:val="20"/>
+                                    <w:szCs w:val="20"/>
                                   </w:rPr>
                                   <w:alias w:val="Date"/>
                                   <w:tag w:val=""/>
@@ -265,6 +268,7 @@
                                     <w:calendar w:val="gregorian"/>
                                   </w:date>
                                 </w:sdtPr>
+                                <w:sdtEndPr/>
                                 <w:sdtContent>
                                   <w:p>
                                     <w:pPr>
@@ -282,45 +286,23 @@
                                       <w:rPr>
                                         <w:caps/>
                                         <w:color w:val="0D0D0D" w:themeColor="text1" w:themeTint="F2"/>
-                                        <w:sz w:val="28"/>
-                                        <w:szCs w:val="28"/>
+                                        <w:sz w:val="20"/>
+                                        <w:szCs w:val="20"/>
                                       </w:rPr>
                                       <w:t>Chris cornwall</w:t>
+                                    </w:r>
+                                    <w:r>
+                                      <w:rPr>
+                                        <w:caps/>
+                                        <w:color w:val="0D0D0D" w:themeColor="text1" w:themeTint="F2"/>
+                                        <w:sz w:val="20"/>
+                                        <w:szCs w:val="20"/>
+                                      </w:rPr>
+                                      <w:t xml:space="preserve"> -12311016</w:t>
                                     </w:r>
                                   </w:p>
                                 </w:sdtContent>
                               </w:sdt>
-                              <w:p>
-                                <w:pPr>
-                                  <w:pStyle w:val="NoSpacing"/>
-                                  <w:jc w:val="center"/>
-                                  <w:rPr>
-                                    <w:color w:val="0D0D0D" w:themeColor="text1" w:themeTint="F2"/>
-                                  </w:rPr>
-                                </w:pPr>
-                                <w:sdt>
-                                  <w:sdtPr>
-                                    <w:rPr>
-                                      <w:caps/>
-                                      <w:color w:val="0D0D0D" w:themeColor="text1" w:themeTint="F2"/>
-                                    </w:rPr>
-                                    <w:alias w:val="Company"/>
-                                    <w:tag w:val=""/>
-                                    <w:id w:val="-2126377918"/>
-                                    <w:dataBinding w:prefixMappings="xmlns:ns0='http://schemas.openxmlformats.org/officeDocument/2006/extended-properties' " w:xpath="/ns0:Properties[1]/ns0:Company[1]" w:storeItemID="{6668398D-A668-4E3E-A5EB-62B293D839F1}"/>
-                                    <w:text/>
-                                  </w:sdtPr>
-                                  <w:sdtContent>
-                                    <w:r>
-                                      <w:rPr>
-                                        <w:caps/>
-                                        <w:color w:val="0D0D0D" w:themeColor="text1" w:themeTint="F2"/>
-                                      </w:rPr>
-                                      <w:t>12311016</w:t>
-                                    </w:r>
-                                  </w:sdtContent>
-                                </w:sdt>
-                              </w:p>
                               <w:p>
                                 <w:pPr>
                                   <w:pStyle w:val="NoSpacing"/>
@@ -340,6 +322,7 @@
                                     <w:dataBinding w:prefixMappings="xmlns:ns0='http://schemas.microsoft.com/office/2006/coverPageProps' " w:xpath="/ns0:CoverPageProperties[1]/ns0:CompanyAddress[1]" w:storeItemID="{55AF091B-3C7A-41E3-B477-F2FDAA23CFDA}"/>
                                     <w:text/>
                                   </w:sdtPr>
+                                  <w:sdtEndPr/>
                                   <w:sdtContent>
                                     <w:r>
                                       <w:rPr>
@@ -384,8 +367,8 @@
                             <w:rPr>
                               <w:caps/>
                               <w:color w:val="0D0D0D" w:themeColor="text1" w:themeTint="F2"/>
-                              <w:sz w:val="28"/>
-                              <w:szCs w:val="28"/>
+                              <w:sz w:val="20"/>
+                              <w:szCs w:val="20"/>
                             </w:rPr>
                             <w:alias w:val="Date"/>
                             <w:tag w:val=""/>
@@ -398,6 +381,7 @@
                               <w:calendar w:val="gregorian"/>
                             </w:date>
                           </w:sdtPr>
+                          <w:sdtEndPr/>
                           <w:sdtContent>
                             <w:p>
                               <w:pPr>
@@ -415,45 +399,23 @@
                                 <w:rPr>
                                   <w:caps/>
                                   <w:color w:val="0D0D0D" w:themeColor="text1" w:themeTint="F2"/>
-                                  <w:sz w:val="28"/>
-                                  <w:szCs w:val="28"/>
+                                  <w:sz w:val="20"/>
+                                  <w:szCs w:val="20"/>
                                 </w:rPr>
                                 <w:t>Chris cornwall</w:t>
+                              </w:r>
+                              <w:r>
+                                <w:rPr>
+                                  <w:caps/>
+                                  <w:color w:val="0D0D0D" w:themeColor="text1" w:themeTint="F2"/>
+                                  <w:sz w:val="20"/>
+                                  <w:szCs w:val="20"/>
+                                </w:rPr>
+                                <w:t xml:space="preserve"> -12311016</w:t>
                               </w:r>
                             </w:p>
                           </w:sdtContent>
                         </w:sdt>
-                        <w:p>
-                          <w:pPr>
-                            <w:pStyle w:val="NoSpacing"/>
-                            <w:jc w:val="center"/>
-                            <w:rPr>
-                              <w:color w:val="0D0D0D" w:themeColor="text1" w:themeTint="F2"/>
-                            </w:rPr>
-                          </w:pPr>
-                          <w:sdt>
-                            <w:sdtPr>
-                              <w:rPr>
-                                <w:caps/>
-                                <w:color w:val="0D0D0D" w:themeColor="text1" w:themeTint="F2"/>
-                              </w:rPr>
-                              <w:alias w:val="Company"/>
-                              <w:tag w:val=""/>
-                              <w:id w:val="-2126377918"/>
-                              <w:dataBinding w:prefixMappings="xmlns:ns0='http://schemas.openxmlformats.org/officeDocument/2006/extended-properties' " w:xpath="/ns0:Properties[1]/ns0:Company[1]" w:storeItemID="{6668398D-A668-4E3E-A5EB-62B293D839F1}"/>
-                              <w:text/>
-                            </w:sdtPr>
-                            <w:sdtContent>
-                              <w:r>
-                                <w:rPr>
-                                  <w:caps/>
-                                  <w:color w:val="0D0D0D" w:themeColor="text1" w:themeTint="F2"/>
-                                </w:rPr>
-                                <w:t>12311016</w:t>
-                              </w:r>
-                            </w:sdtContent>
-                          </w:sdt>
-                        </w:p>
                         <w:p>
                           <w:pPr>
                             <w:pStyle w:val="NoSpacing"/>
@@ -473,6 +435,7 @@
                               <w:dataBinding w:prefixMappings="xmlns:ns0='http://schemas.microsoft.com/office/2006/coverPageProps' " w:xpath="/ns0:CoverPageProperties[1]/ns0:CompanyAddress[1]" w:storeItemID="{55AF091B-3C7A-41E3-B477-F2FDAA23CFDA}"/>
                               <w:text/>
                             </w:sdtPr>
+                            <w:sdtEndPr/>
                             <w:sdtContent>
                               <w:r>
                                 <w:rPr>
@@ -493,6 +456,9 @@
           </w:r>
         </w:p>
         <w:p>
+          <w:pPr>
+            <w:spacing w:line="360" w:lineRule="auto"/>
+          </w:pPr>
           <w:r>
             <w:br w:type="page"/>
           </w:r>
@@ -501,6 +467,13 @@
     </w:sdt>
     <w:sdt>
       <w:sdtPr>
+        <w:rPr>
+          <w:rFonts w:asciiTheme="minorHAnsi" w:eastAsiaTheme="minorHAnsi" w:hAnsiTheme="minorHAnsi" w:cstheme="minorBidi"/>
+          <w:color w:val="auto"/>
+          <w:sz w:val="22"/>
+          <w:szCs w:val="22"/>
+          <w:lang w:val="en-GB"/>
+        </w:rPr>
         <w:id w:val="349000041"/>
         <w:docPartObj>
           <w:docPartGallery w:val="Table of Contents"/>
@@ -509,20 +482,16 @@
       </w:sdtPr>
       <w:sdtEndPr>
         <w:rPr>
-          <w:rFonts w:asciiTheme="minorHAnsi" w:eastAsiaTheme="minorHAnsi" w:hAnsiTheme="minorHAnsi" w:cstheme="minorBidi"/>
           <w:b/>
           <w:bCs/>
           <w:noProof/>
-          <w:color w:val="auto"/>
-          <w:sz w:val="22"/>
-          <w:szCs w:val="22"/>
-          <w:lang w:val="en-GB"/>
         </w:rPr>
       </w:sdtEndPr>
       <w:sdtContent>
         <w:p>
           <w:pPr>
             <w:pStyle w:val="TOCHeading"/>
+            <w:spacing w:line="360" w:lineRule="auto"/>
             <w:rPr>
               <w:color w:val="0D0D0D" w:themeColor="text1" w:themeTint="F2"/>
             </w:rPr>
@@ -540,6 +509,7 @@
             <w:tabs>
               <w:tab w:val="right" w:leader="dot" w:pos="9016"/>
             </w:tabs>
+            <w:spacing w:line="360" w:lineRule="auto"/>
             <w:rPr>
               <w:rFonts w:eastAsiaTheme="minorEastAsia"/>
               <w:noProof/>
@@ -620,6 +590,7 @@
             <w:tabs>
               <w:tab w:val="right" w:leader="dot" w:pos="9016"/>
             </w:tabs>
+            <w:spacing w:line="360" w:lineRule="auto"/>
             <w:rPr>
               <w:noProof/>
             </w:rPr>
@@ -688,6 +659,7 @@
             <w:tabs>
               <w:tab w:val="right" w:leader="dot" w:pos="9016"/>
             </w:tabs>
+            <w:spacing w:line="360" w:lineRule="auto"/>
             <w:rPr>
               <w:rFonts w:eastAsiaTheme="minorEastAsia"/>
               <w:noProof/>
@@ -758,6 +730,7 @@
             <w:tabs>
               <w:tab w:val="right" w:leader="dot" w:pos="9016"/>
             </w:tabs>
+            <w:spacing w:line="360" w:lineRule="auto"/>
             <w:rPr>
               <w:rFonts w:eastAsiaTheme="minorEastAsia"/>
               <w:noProof/>
@@ -828,6 +801,7 @@
             <w:tabs>
               <w:tab w:val="right" w:leader="dot" w:pos="9016"/>
             </w:tabs>
+            <w:spacing w:line="360" w:lineRule="auto"/>
             <w:rPr>
               <w:rFonts w:eastAsiaTheme="minorEastAsia"/>
               <w:noProof/>
@@ -898,6 +872,7 @@
             <w:tabs>
               <w:tab w:val="right" w:leader="dot" w:pos="9016"/>
             </w:tabs>
+            <w:spacing w:line="360" w:lineRule="auto"/>
             <w:rPr>
               <w:rFonts w:eastAsiaTheme="minorEastAsia"/>
               <w:noProof/>
@@ -963,6 +938,9 @@
           </w:hyperlink>
         </w:p>
         <w:p>
+          <w:pPr>
+            <w:spacing w:line="360" w:lineRule="auto"/>
+          </w:pPr>
           <w:r>
             <w:rPr>
               <w:b/>
@@ -975,6 +953,9 @@
       </w:sdtContent>
     </w:sdt>
     <w:p>
+      <w:pPr>
+        <w:spacing w:line="360" w:lineRule="auto"/>
+      </w:pPr>
       <w:r>
         <w:br w:type="page"/>
       </w:r>
@@ -982,6 +963,7 @@
     <w:p>
       <w:pPr>
         <w:pStyle w:val="Heading1"/>
+        <w:spacing w:line="360" w:lineRule="auto"/>
       </w:pPr>
       <w:bookmarkStart w:id="0" w:name="_Toc509874267"/>
       <w:r>
@@ -991,6 +973,116 @@
       <w:bookmarkEnd w:id="0"/>
     </w:p>
     <w:p>
+      <w:pPr>
+        <w:pStyle w:val="Heading2"/>
+      </w:pPr>
+      <w:r>
+        <w:t>Alignment of Highly Directional Microwave Antennas</w:t>
+      </w:r>
+    </w:p>
+    <w:p>
+      <w:pPr>
+        <w:spacing w:line="360" w:lineRule="auto"/>
+      </w:pPr>
+      <w:r>
+        <w:t xml:space="preserve">In recent years, there has been a steady growth of wireless infrastructure across the globe, fixed wireless is now an attractive solution to many businesses and </w:t>
+      </w:r>
+      <w:r>
+        <w:rPr>
+          <w:noProof/>
+        </w:rPr>
+        <w:t>homeowners</w:t>
+      </w:r>
+      <w:r>
+        <w:t>, who, in previous years, may have had difficulty obtaining and maintaining a quality broadband connection.</w:t>
+      </w:r>
+    </w:p>
+    <w:p>
+      <w:pPr>
+        <w:spacing w:line="360" w:lineRule="auto"/>
+      </w:pPr>
+      <w:r>
+        <w:t>To achieve these high speed fixed wireless connections, a radio signal is sent from a transmitter antenna to a receiver antenna via highly directional microwave antennas</w:t>
+      </w:r>
+      <w:r>
+        <w:t>.</w:t>
+      </w:r>
+    </w:p>
+    <w:p>
+      <w:pPr>
+        <w:spacing w:line="360" w:lineRule="auto"/>
+      </w:pPr>
+      <w:r>
+        <w:t xml:space="preserve"> As the name suggests, these antennas are highly directional, meaning that the signal they transmit and receive performs well over relatively large distances. However, as a side effect of </w:t>
+      </w:r>
+      <w:r>
+        <w:rPr>
+          <w:noProof/>
+        </w:rPr>
+        <w:t>this in</w:t>
+      </w:r>
+      <w:r>
+        <w:rPr>
+          <w:noProof/>
+        </w:rPr>
+        <w:t>creased directional power</w:t>
+      </w:r>
+      <w:r>
+        <w:rPr>
+          <w:noProof/>
+        </w:rPr>
+        <w:t>,</w:t>
+      </w:r>
+      <w:r>
+        <w:t xml:space="preserve"> they must be aligned in both the horizontal and vertical plane to a high degree of accuracy in order for the receiving antenna to obtain an adequate signal. </w:t>
+      </w:r>
+    </w:p>
+    <w:p>
+      <w:pPr>
+        <w:spacing w:line="360" w:lineRule="auto"/>
+      </w:pPr>
+      <w:r>
+        <w:t xml:space="preserve">Typically, when an ISP technician installs a highly directional microwave antenna, they use a specialist piece of equipment, much like a </w:t>
+      </w:r>
+      <w:proofErr w:type="spellStart"/>
+      <w:r>
+        <w:t>multimeter</w:t>
+      </w:r>
+      <w:proofErr w:type="spellEnd"/>
+      <w:r>
+        <w:t>, to r</w:t>
+      </w:r>
+      <w:r>
+        <w:t>ead real-time signal data. Whilst</w:t>
+      </w:r>
+      <w:r>
+        <w:t xml:space="preserve"> this real-time information can be used to correctly align the antenna in both the horizontal and vertical planes, it does require some trial and error initially so that the antenna </w:t>
+      </w:r>
+      <w:r>
+        <w:t>can be aligned in the correct general direction.</w:t>
+      </w:r>
+      <w:r>
+        <w:t xml:space="preserve"> </w:t>
+      </w:r>
+    </w:p>
+    <w:p>
+      <w:pPr>
+        <w:pStyle w:val="Heading2"/>
+      </w:pPr>
+      <w:r>
+        <w:t xml:space="preserve">Augmented Reality </w:t>
+      </w:r>
+    </w:p>
+    <w:p>
+      <w:r>
+        <w:t>Augmented reality can be defined as “</w:t>
+      </w:r>
+      <w:r>
+        <w:t>An enhanced version of reality where live direct or indirect views of physical real-world environments are augmented with superimposed computer-generated images over a user's view of the real-world, thus enhancing one’s current perception of reality.</w:t>
+      </w:r>
+      <w:r>
+        <w:t>”</w:t>
+      </w:r>
       <w:bookmarkStart w:id="1" w:name="_GoBack"/>
       <w:bookmarkEnd w:id="1"/>
     </w:p>
@@ -998,6 +1090,38 @@
       <w:pPr>
         <w:pStyle w:val="Heading1"/>
       </w:pPr>
+      <w:r>
+        <w:t>Literature Review</w:t>
+      </w:r>
+    </w:p>
+    <w:p>
+      <w:pPr>
+        <w:spacing w:line="360" w:lineRule="auto"/>
+      </w:pPr>
+      <w:r>
+        <w:t>With this as the backdrop to my project, I have conducted substantial research on the topics of directional antenna alignment, augmented reality and Android development. Please see below for a synopsis of this research.</w:t>
+      </w:r>
+    </w:p>
+    <w:p>
+      <w:pPr>
+        <w:spacing w:line="360" w:lineRule="auto"/>
+      </w:pPr>
+    </w:p>
+    <w:p>
+      <w:pPr>
+        <w:spacing w:line="360" w:lineRule="auto"/>
+      </w:pPr>
+    </w:p>
+    <w:p>
+      <w:pPr>
+        <w:spacing w:line="360" w:lineRule="auto"/>
+      </w:pPr>
+    </w:p>
+    <w:p>
+      <w:pPr>
+        <w:pStyle w:val="Heading1"/>
+        <w:spacing w:line="360" w:lineRule="auto"/>
+      </w:pPr>
       <w:bookmarkStart w:id="2" w:name="_Toc509874269"/>
       <w:r>
         <w:t>Description</w:t>
@@ -1005,6 +1129,9 @@
       <w:bookmarkEnd w:id="2"/>
     </w:p>
     <w:p>
+      <w:pPr>
+        <w:spacing w:line="360" w:lineRule="auto"/>
+      </w:pPr>
       <w:r>
         <w:t>“</w:t>
       </w:r>
@@ -1013,7 +1140,38 @@
           <w:rFonts w:ascii="Calibri" w:hAnsi="Calibri" w:cs="Calibri"/>
           <w:lang w:val="en-IE"/>
         </w:rPr>
-        <w:t xml:space="preserve">Antenna Alignment Augmented Reality Video Application (Smartphone or Drone derived Video). The goal is to develop a novel smartphone application that uses augmented reality techniques to help with the alignment of highly directional microwave dish antennas. High speed fixed wireless point to point links use very high gain and directional dish type antennas that have often have a very narrow </w:t>
+        <w:t xml:space="preserve">Antenna Alignment Augmented Reality Video Application (Smartphone or Drone derived Video). The goal is to develop a novel smartphone application that uses augmented reality techniques to help with the alignment of highly directional microwave dish antennas. High speed fixed wireless </w:t>
+      </w:r>
+      <w:r>
+        <w:rPr>
+          <w:rFonts w:ascii="Calibri" w:hAnsi="Calibri" w:cs="Calibri"/>
+          <w:lang w:val="en-IE"/>
+        </w:rPr>
+        <w:lastRenderedPageBreak/>
+        <w:t xml:space="preserve">point to point links use very high gain and directional dish type antennas that have often </w:t>
+      </w:r>
+      <w:r>
+        <w:rPr>
+          <w:rFonts w:ascii="Calibri" w:hAnsi="Calibri" w:cs="Calibri"/>
+          <w:noProof/>
+          <w:lang w:val="en-IE"/>
+        </w:rPr>
+        <w:t>ha</w:t>
+      </w:r>
+      <w:r>
+        <w:rPr>
+          <w:rFonts w:ascii="Calibri" w:hAnsi="Calibri" w:cs="Calibri"/>
+          <w:noProof/>
+          <w:lang w:val="en-IE"/>
+        </w:rPr>
+        <w:t>d</w:t>
+      </w:r>
+      <w:r>
+        <w:rPr>
+          <w:rFonts w:ascii="Calibri" w:hAnsi="Calibri" w:cs="Calibri"/>
+          <w:lang w:val="en-IE"/>
+        </w:rPr>
+        <w:t xml:space="preserve"> a very narrow </w:t>
       </w:r>
       <w:proofErr w:type="spellStart"/>
       <w:r>
@@ -1032,10 +1190,25 @@
         <w:t xml:space="preserve"> so precise alignment in both the horizontal and vertical planes can be very difficult, especially when working at height on a telecoms tower or rooftop. The application would be used to provide visual clues to help engineers with the initial alignment of the antenna as well as information on the expected signal strength based on the distance and power budget calculations. The video source could be the camera on a mobile phone or video being streamed live from a GPS enabled drone.”</w:t>
       </w:r>
     </w:p>
-    <w:p/>
+    <w:p>
+      <w:pPr>
+        <w:spacing w:line="360" w:lineRule="auto"/>
+      </w:pPr>
+    </w:p>
+    <w:p>
+      <w:pPr>
+        <w:spacing w:line="360" w:lineRule="auto"/>
+      </w:pPr>
+    </w:p>
+    <w:p>
+      <w:pPr>
+        <w:spacing w:line="360" w:lineRule="auto"/>
+      </w:pPr>
+    </w:p>
     <w:p>
       <w:pPr>
         <w:pStyle w:val="Heading1"/>
+        <w:spacing w:line="360" w:lineRule="auto"/>
       </w:pPr>
       <w:bookmarkStart w:id="3" w:name="_Toc509874270"/>
       <w:r>
@@ -1043,10 +1216,15 @@
       </w:r>
       <w:bookmarkEnd w:id="3"/>
     </w:p>
-    <w:p/>
+    <w:p>
+      <w:pPr>
+        <w:spacing w:line="360" w:lineRule="auto"/>
+      </w:pPr>
+    </w:p>
     <w:p>
       <w:pPr>
         <w:pStyle w:val="Heading1"/>
+        <w:spacing w:line="360" w:lineRule="auto"/>
       </w:pPr>
       <w:bookmarkStart w:id="4" w:name="_Toc509874271"/>
       <w:r>
@@ -1054,10 +1232,15 @@
       </w:r>
       <w:bookmarkEnd w:id="4"/>
     </w:p>
-    <w:p/>
+    <w:p>
+      <w:pPr>
+        <w:spacing w:line="360" w:lineRule="auto"/>
+      </w:pPr>
+    </w:p>
     <w:p>
       <w:pPr>
         <w:pStyle w:val="Heading1"/>
+        <w:spacing w:line="360" w:lineRule="auto"/>
       </w:pPr>
       <w:bookmarkStart w:id="5" w:name="_Toc509874272"/>
       <w:r>
@@ -1065,6 +1248,66 @@
       </w:r>
       <w:bookmarkEnd w:id="5"/>
     </w:p>
+    <w:p/>
+    <w:p/>
+    <w:p/>
+    <w:sdt>
+      <w:sdtPr>
+        <w:id w:val="12188397"/>
+        <w:docPartObj>
+          <w:docPartGallery w:val="Bibliographies"/>
+          <w:docPartUnique/>
+        </w:docPartObj>
+      </w:sdtPr>
+      <w:sdtEndPr>
+        <w:rPr>
+          <w:rFonts w:asciiTheme="minorHAnsi" w:eastAsiaTheme="minorHAnsi" w:hAnsiTheme="minorHAnsi" w:cstheme="minorBidi"/>
+          <w:b/>
+          <w:bCs/>
+          <w:color w:val="auto"/>
+          <w:sz w:val="22"/>
+          <w:szCs w:val="22"/>
+        </w:rPr>
+      </w:sdtEndPr>
+      <w:sdtContent>
+        <w:p>
+          <w:pPr>
+            <w:pStyle w:val="Heading1"/>
+          </w:pPr>
+          <w:r>
+            <w:t>Works Cited</w:t>
+          </w:r>
+        </w:p>
+        <w:p>
+          <w:r>
+            <w:fldChar w:fldCharType="begin"/>
+          </w:r>
+          <w:r>
+            <w:instrText xml:space="preserve"> BIBLIOGRAPHY </w:instrText>
+          </w:r>
+          <w:r>
+            <w:fldChar w:fldCharType="separate"/>
+          </w:r>
+          <w:r>
+            <w:rPr>
+              <w:b/>
+              <w:bCs/>
+              <w:noProof/>
+              <w:lang w:val="en-US"/>
+            </w:rPr>
+            <w:t>There are no sources in the current document.</w:t>
+          </w:r>
+          <w:r>
+            <w:rPr>
+              <w:b/>
+              <w:bCs/>
+            </w:rPr>
+            <w:fldChar w:fldCharType="end"/>
+          </w:r>
+        </w:p>
+      </w:sdtContent>
+    </w:sdt>
+    <w:p/>
     <w:sectPr>
       <w:pgSz w:w="11906" w:h="16838"/>
       <w:pgMar w:top="1440" w:right="1440" w:bottom="1440" w:left="1440" w:header="708" w:footer="708" w:gutter="0"/>
@@ -1517,7 +1760,6 @@
   <w:style w:type="character" w:default="1" w:styleId="DefaultParagraphFont">
     <w:name w:val="Default Paragraph Font"/>
     <w:uiPriority w:val="1"/>
-    <w:semiHidden/>
     <w:unhideWhenUsed/>
   </w:style>
   <w:style w:type="table" w:default="1" w:styleId="TableNormal">
@@ -1759,6 +2001,8 @@
   <w:rsids>
     <w:rsidRoot w:val="00207491"/>
     <w:rsid w:val="00207491"/>
+    <w:rsid w:val="003E6809"/>
+    <w:rsid w:val="00583EF4"/>
     <w:rsid w:val="00C72949"/>
   </w:rsids>
   <m:mathPr>
@@ -2483,7 +2727,7 @@
 
 <file path=customXml/item1.xml><?xml version="1.0" encoding="utf-8"?>
 <CoverPageProperties xmlns="http://schemas.microsoft.com/office/2006/coverPageProps">
-  <PublishDate>Chris cornwall</PublishDate>
+  <PublishDate>Chris cornwall -12311016</PublishDate>
   <Abstract/>
   <CompanyAddress>15/04/2018</CompanyAddress>
   <CompanyPhone/>
@@ -2505,7 +2749,7 @@
 </file>
 
 <file path=customXml/itemProps2.xml><?xml version="1.0" encoding="utf-8"?>
-<ds:datastoreItem xmlns:ds="http://schemas.openxmlformats.org/officeDocument/2006/customXml" ds:itemID="{688B4EF5-2526-43D1-9425-7C4039D7DC3A}">
+<ds:datastoreItem xmlns:ds="http://schemas.openxmlformats.org/officeDocument/2006/customXml" ds:itemID="{84375422-3D32-48E2-BFAE-E5422F936FB0}">
   <ds:schemaRefs>
     <ds:schemaRef ds:uri="http://schemas.openxmlformats.org/officeDocument/2006/bibliography"/>
   </ds:schemaRefs>

</xml_diff>